<commit_message>
added pictures, created a pdf file of user manual
</commit_message>
<xml_diff>
--- a/docs/UserManual.docx
+++ b/docs/UserManual.docx
@@ -1,6 +1,6 @@
 
 <file path=word/document.xml><?xml version="1.0" encoding="utf-8"?>
-<w:document xmlns:ve="http://schemas.openxmlformats.org/markup-compatibility/2006" xmlns:o="urn:schemas-microsoft-com:office:office" xmlns:r="http://schemas.openxmlformats.org/officeDocument/2006/relationships" xmlns:m="http://schemas.openxmlformats.org/officeDocument/2006/math" xmlns:v="urn:schemas-microsoft-com:vml" xmlns:wp="http://schemas.openxmlformats.org/drawingml/2006/wordprocessingDrawing" xmlns:w10="urn:schemas-microsoft-com:office:word" xmlns:w="http://schemas.openxmlformats.org/wordprocessingml/2006/main" xmlns:wne="http://schemas.microsoft.com/office/word/2006/wordml">
+<w:document xmlns:mo="http://schemas.microsoft.com/office/mac/office/2008/main" xmlns:ve="http://schemas.openxmlformats.org/markup-compatibility/2006" xmlns:mv="urn:schemas-microsoft-com:mac:vml" xmlns:o="urn:schemas-microsoft-com:office:office" xmlns:r="http://schemas.openxmlformats.org/officeDocument/2006/relationships" xmlns:m="http://schemas.openxmlformats.org/officeDocument/2006/math" xmlns:v="urn:schemas-microsoft-com:vml" xmlns:wp="http://schemas.openxmlformats.org/drawingml/2006/wordprocessingDrawing" xmlns:w10="urn:schemas-microsoft-com:office:word" xmlns:w="http://schemas.openxmlformats.org/wordprocessingml/2006/main" xmlns:wne="http://schemas.microsoft.com/office/word/2006/wordml">
   <w:body>
     <w:p>
       <w:pPr>
@@ -82,7 +82,31 @@
         <w:rPr>
           <w:lang w:val="en-GB"/>
         </w:rPr>
-        <w:t>the number of blobs in the nuts and total aerial sum of pixels,</w:t>
+        <w:t xml:space="preserve">the number of blobs in the nuts and total </w:t>
+      </w:r>
+      <w:r>
+        <w:rPr>
+          <w:lang w:val="en-GB"/>
+        </w:rPr>
+        <w:t>area</w:t>
+      </w:r>
+      <w:r>
+        <w:rPr>
+          <w:lang w:val="en-GB"/>
+        </w:rPr>
+        <w:t xml:space="preserve"> of</w:t>
+      </w:r>
+      <w:r>
+        <w:rPr>
+          <w:lang w:val="en-GB"/>
+        </w:rPr>
+        <w:t xml:space="preserve"> the</w:t>
+      </w:r>
+      <w:r>
+        <w:rPr>
+          <w:lang w:val="en-GB"/>
+        </w:rPr>
+        <w:t xml:space="preserve"> pixels,</w:t>
       </w:r>
       <w:r>
         <w:rPr>
@@ -154,285 +178,6 @@
         <w:rPr>
           <w:lang w:val="en-GB"/>
         </w:rPr>
-        <w:t>How to use</w:t>
-      </w:r>
-    </w:p>
-    <w:p>
-      <w:pPr>
-        <w:rPr>
-          <w:lang w:val="en-GB"/>
-        </w:rPr>
-      </w:pPr>
-      <w:r>
-        <w:rPr>
-          <w:lang w:val="en-GB"/>
-        </w:rPr>
-        <w:t>The appl</w:t>
-      </w:r>
-      <w:r>
-        <w:rPr>
-          <w:lang w:val="en-GB"/>
-        </w:rPr>
-        <w:t>ication is limited to a few</w:t>
-      </w:r>
-      <w:r>
-        <w:rPr>
-          <w:lang w:val="en-GB"/>
-        </w:rPr>
-        <w:t xml:space="preserve"> precise task</w:t>
-      </w:r>
-      <w:r>
-        <w:rPr>
-          <w:lang w:val="en-GB"/>
-        </w:rPr>
-        <w:t>s</w:t>
-      </w:r>
-      <w:r>
-        <w:rPr>
-          <w:lang w:val="en-GB"/>
-        </w:rPr>
-        <w:t xml:space="preserve">, prohibiting the user from being overwhelmed with functionality that can deteriorate the performance. Therefore, it’s very user-friendly and equipped with large, </w:t>
-      </w:r>
-      <w:r>
-        <w:rPr>
-          <w:lang w:val="en-GB"/>
-        </w:rPr>
-        <w:t>self-explanatory</w:t>
-      </w:r>
-      <w:r>
-        <w:rPr>
-          <w:lang w:val="en-GB"/>
-        </w:rPr>
-        <w:t xml:space="preserve"> buttons and messages. </w:t>
-      </w:r>
-    </w:p>
-    <w:p>
-      <w:pPr>
-        <w:rPr>
-          <w:lang w:val="en-GB"/>
-        </w:rPr>
-      </w:pPr>
-    </w:p>
-    <w:p>
-      <w:pPr>
-        <w:pStyle w:val="Rubrik3"/>
-        <w:rPr>
-          <w:lang w:val="en-GB"/>
-        </w:rPr>
-      </w:pPr>
-      <w:r>
-        <w:rPr>
-          <w:lang w:val="en-GB"/>
-        </w:rPr>
-        <w:t>Starting screen</w:t>
-      </w:r>
-    </w:p>
-    <w:p>
-      <w:pPr>
-        <w:rPr>
-          <w:lang w:val="en-GB"/>
-        </w:rPr>
-      </w:pPr>
-      <w:r>
-        <w:rPr>
-          <w:lang w:val="en-GB"/>
-        </w:rPr>
-        <w:t xml:space="preserve">When starting the application, the </w:t>
-      </w:r>
-      <w:proofErr w:type="gramStart"/>
-      <w:r>
-        <w:rPr>
-          <w:lang w:val="en-GB"/>
-        </w:rPr>
-        <w:t>user reach</w:t>
-      </w:r>
-      <w:proofErr w:type="gramEnd"/>
-      <w:r>
-        <w:rPr>
-          <w:lang w:val="en-GB"/>
-        </w:rPr>
-        <w:t xml:space="preserve"> a starting screen that automatically opens the camera application after a few seconds.</w:t>
-      </w:r>
-    </w:p>
-    <w:p>
-      <w:pPr>
-        <w:rPr>
-          <w:lang w:val="en-GB"/>
-        </w:rPr>
-      </w:pPr>
-    </w:p>
-    <w:p>
-      <w:pPr>
-        <w:pStyle w:val="Rubrik3"/>
-        <w:rPr>
-          <w:lang w:val="en-GB"/>
-        </w:rPr>
-      </w:pPr>
-      <w:r>
-        <w:rPr>
-          <w:lang w:val="en-GB"/>
-        </w:rPr>
-        <w:t>Camera screen</w:t>
-      </w:r>
-    </w:p>
-    <w:p>
-      <w:pPr>
-        <w:rPr>
-          <w:lang w:val="en-GB"/>
-        </w:rPr>
-      </w:pPr>
-      <w:r>
-        <w:rPr>
-          <w:lang w:val="en-GB"/>
-        </w:rPr>
-        <w:t>The user can choose to take a picture, with or without flash, by pressing the camera button. It is not possible for the user to take several pict</w:t>
-      </w:r>
-      <w:r>
-        <w:rPr>
-          <w:lang w:val="en-GB"/>
-        </w:rPr>
-        <w:t xml:space="preserve">ures, as each snapshot is unique with regard to light and movements. </w:t>
-      </w:r>
-    </w:p>
-    <w:p>
-      <w:pPr>
-        <w:rPr>
-          <w:lang w:val="en-GB"/>
-        </w:rPr>
-      </w:pPr>
-    </w:p>
-    <w:p>
-      <w:pPr>
-        <w:pStyle w:val="Rubrik3"/>
-        <w:rPr>
-          <w:lang w:val="en-GB"/>
-        </w:rPr>
-      </w:pPr>
-      <w:r>
-        <w:rPr>
-          <w:lang w:val="en-GB"/>
-        </w:rPr>
-        <w:t>Viewing screen</w:t>
-      </w:r>
-    </w:p>
-    <w:p>
-      <w:pPr>
-        <w:rPr>
-          <w:lang w:val="en-GB"/>
-        </w:rPr>
-      </w:pPr>
-      <w:r>
-        <w:rPr>
-          <w:lang w:val="en-GB"/>
-        </w:rPr>
-        <w:t xml:space="preserve">The user can view the taken picture and choose to discard and take a new picture by pressing </w:t>
-      </w:r>
-      <w:r>
-        <w:rPr>
-          <w:i/>
-          <w:lang w:val="en-GB"/>
-        </w:rPr>
-        <w:t xml:space="preserve">Take a new Picture </w:t>
-      </w:r>
-      <w:r>
-        <w:rPr>
-          <w:lang w:val="en-GB"/>
-        </w:rPr>
-        <w:t xml:space="preserve">button, or progress by pressing the </w:t>
-      </w:r>
-      <w:r>
-        <w:rPr>
-          <w:i/>
-          <w:lang w:val="en-GB"/>
-        </w:rPr>
-        <w:t>A</w:t>
-      </w:r>
-      <w:r>
-        <w:rPr>
-          <w:i/>
-          <w:lang w:val="en-GB"/>
-        </w:rPr>
-        <w:t xml:space="preserve">nalyze </w:t>
-      </w:r>
-      <w:r>
-        <w:rPr>
-          <w:lang w:val="en-GB"/>
-        </w:rPr>
-        <w:t>button</w:t>
-      </w:r>
-      <w:r>
-        <w:rPr>
-          <w:lang w:val="en-GB"/>
-        </w:rPr>
-        <w:t>.</w:t>
-      </w:r>
-    </w:p>
-    <w:p>
-      <w:pPr>
-        <w:rPr>
-          <w:lang w:val="en-GB"/>
-        </w:rPr>
-      </w:pPr>
-    </w:p>
-    <w:p>
-      <w:pPr>
-        <w:pStyle w:val="Rubrik3"/>
-        <w:rPr>
-          <w:lang w:val="en-GB"/>
-        </w:rPr>
-      </w:pPr>
-      <w:r>
-        <w:rPr>
-          <w:lang w:val="en-GB"/>
-        </w:rPr>
-        <w:t>Result screen</w:t>
-      </w:r>
-    </w:p>
-    <w:p>
-      <w:pPr>
-        <w:rPr>
-          <w:lang w:val="en-GB"/>
-        </w:rPr>
-      </w:pPr>
-      <w:r>
-        <w:rPr>
-          <w:lang w:val="en-GB"/>
-        </w:rPr>
-        <w:t xml:space="preserve">When </w:t>
-      </w:r>
-      <w:proofErr w:type="gramStart"/>
-      <w:r>
-        <w:rPr>
-          <w:lang w:val="en-GB"/>
-        </w:rPr>
-        <w:t>the analyze</w:t>
-      </w:r>
-      <w:proofErr w:type="gramEnd"/>
-      <w:r>
-        <w:rPr>
-          <w:lang w:val="en-GB"/>
-        </w:rPr>
-        <w:t xml:space="preserve"> is completed, the result is display and the user can here choose to take a new picture.</w:t>
-      </w:r>
-    </w:p>
-    <w:p>
-      <w:pPr>
-        <w:rPr>
-          <w:lang w:val="en-GB"/>
-        </w:rPr>
-      </w:pPr>
-    </w:p>
-    <w:p>
-      <w:pPr>
-        <w:pStyle w:val="Rubrik2"/>
-        <w:rPr>
-          <w:lang w:val="en-GB"/>
-        </w:rPr>
-      </w:pPr>
-      <w:r>
-        <w:rPr>
-          <w:lang w:val="en-GB"/>
-        </w:rPr>
         <w:t>Requirements</w:t>
       </w:r>
     </w:p>
@@ -446,13 +191,7 @@
         <w:rPr>
           <w:lang w:val="en-GB"/>
         </w:rPr>
-        <w:t xml:space="preserve">The application </w:t>
-      </w:r>
-      <w:r>
-        <w:rPr>
-          <w:lang w:val="en-GB"/>
-        </w:rPr>
-        <w:t>is optimized for the following Android devices</w:t>
+        <w:t>The application is optimized for the following Android devices</w:t>
       </w:r>
     </w:p>
     <w:p>
@@ -535,25 +274,479 @@
         <w:rPr>
           <w:lang w:val="en-GB"/>
         </w:rPr>
-        <w:t>To ensure full functionality one of those devices, or devices with similar</w:t>
-      </w:r>
-      <w:r>
-        <w:rPr>
-          <w:lang w:val="en-GB"/>
-        </w:rPr>
-        <w:t xml:space="preserve"> hardware and software</w:t>
-      </w:r>
-      <w:r>
-        <w:rPr>
-          <w:lang w:val="en-GB"/>
-        </w:rPr>
-        <w:t xml:space="preserve"> specifications</w:t>
-      </w:r>
-      <w:r>
-        <w:rPr>
-          <w:lang w:val="en-GB"/>
-        </w:rPr>
-        <w:t xml:space="preserve"> should be used.</w:t>
+        <w:t>To ensure full functionality one of those devices, or devices with similar hardware and software specifications should be used.</w:t>
+      </w:r>
+    </w:p>
+    <w:p>
+      <w:pPr>
+        <w:pStyle w:val="Rubrik2"/>
+        <w:rPr>
+          <w:lang w:val="en-GB"/>
+        </w:rPr>
+      </w:pPr>
+      <w:r>
+        <w:rPr>
+          <w:lang w:val="en-GB"/>
+        </w:rPr>
+        <w:t>How to use</w:t>
+      </w:r>
+    </w:p>
+    <w:p>
+      <w:pPr>
+        <w:rPr>
+          <w:lang w:val="en-GB"/>
+        </w:rPr>
+      </w:pPr>
+      <w:r>
+        <w:rPr>
+          <w:lang w:val="en-GB"/>
+        </w:rPr>
+        <w:t>The appl</w:t>
+      </w:r>
+      <w:r>
+        <w:rPr>
+          <w:lang w:val="en-GB"/>
+        </w:rPr>
+        <w:t>ication is limited to a few</w:t>
+      </w:r>
+      <w:r>
+        <w:rPr>
+          <w:lang w:val="en-GB"/>
+        </w:rPr>
+        <w:t xml:space="preserve"> precise task</w:t>
+      </w:r>
+      <w:r>
+        <w:rPr>
+          <w:lang w:val="en-GB"/>
+        </w:rPr>
+        <w:t>s</w:t>
+      </w:r>
+      <w:r>
+        <w:rPr>
+          <w:lang w:val="en-GB"/>
+        </w:rPr>
+        <w:t xml:space="preserve">, prohibiting the user from being overwhelmed with functionality that can deteriorate the performance. Therefore, it’s very user-friendly and equipped with large, </w:t>
+      </w:r>
+      <w:r>
+        <w:rPr>
+          <w:lang w:val="en-GB"/>
+        </w:rPr>
+        <w:t>self-explanatory</w:t>
+      </w:r>
+      <w:r>
+        <w:rPr>
+          <w:lang w:val="en-GB"/>
+        </w:rPr>
+        <w:t xml:space="preserve"> buttons and messages. </w:t>
+      </w:r>
+    </w:p>
+    <w:p>
+      <w:pPr>
+        <w:pStyle w:val="Rubrik3"/>
+        <w:rPr>
+          <w:lang w:val="en-GB"/>
+        </w:rPr>
+      </w:pPr>
+      <w:r>
+        <w:rPr>
+          <w:lang w:val="en-GB"/>
+        </w:rPr>
+        <w:t>Starting screen</w:t>
+      </w:r>
+    </w:p>
+    <w:p>
+      <w:pPr>
+        <w:rPr>
+          <w:lang w:val="en-GB"/>
+        </w:rPr>
+      </w:pPr>
+      <w:r>
+        <w:rPr>
+          <w:lang w:val="en-GB"/>
+        </w:rPr>
+        <w:t xml:space="preserve">When starting the application, the user reach a starting </w:t>
+      </w:r>
+      <w:proofErr w:type="gramStart"/>
+      <w:r>
+        <w:rPr>
+          <w:lang w:val="en-GB"/>
+        </w:rPr>
+        <w:t>screen</w:t>
+      </w:r>
+      <w:proofErr w:type="gramEnd"/>
+      <w:r>
+        <w:rPr>
+          <w:lang w:val="en-GB"/>
+        </w:rPr>
+        <w:t xml:space="preserve"> that automatically opens the camera application after a few seconds.</w:t>
+      </w:r>
+    </w:p>
+    <w:p>
+      <w:pPr>
+        <w:rPr>
+          <w:lang w:val="en-GB"/>
+        </w:rPr>
+      </w:pPr>
+      <w:r>
+        <w:rPr>
+          <w:noProof/>
+          <w:lang w:eastAsia="sv-SE"/>
+        </w:rPr>
+        <w:drawing>
+          <wp:inline distT="0" distB="0" distL="0" distR="0">
+            <wp:extent cx="3695738" cy="2217607"/>
+            <wp:effectExtent l="25400" t="0" r="12662" b="0"/>
+            <wp:docPr id="5" name="Bildobjekt 4" descr="Screenshot_2013-05-25-12-21-05.png"/>
+            <wp:cNvGraphicFramePr>
+              <a:graphicFrameLocks xmlns:a="http://schemas.openxmlformats.org/drawingml/2006/main" noChangeAspect="1"/>
+            </wp:cNvGraphicFramePr>
+            <a:graphic xmlns:a="http://schemas.openxmlformats.org/drawingml/2006/main">
+              <a:graphicData uri="http://schemas.openxmlformats.org/drawingml/2006/picture">
+                <pic:pic xmlns:pic="http://schemas.openxmlformats.org/drawingml/2006/picture">
+                  <pic:nvPicPr>
+                    <pic:cNvPr id="0" name="Screenshot_2013-05-25-12-21-05.png"/>
+                    <pic:cNvPicPr/>
+                  </pic:nvPicPr>
+                  <pic:blipFill>
+                    <a:blip r:embed="rId5"/>
+                    <a:stretch>
+                      <a:fillRect/>
+                    </a:stretch>
+                  </pic:blipFill>
+                  <pic:spPr>
+                    <a:xfrm>
+                      <a:off x="0" y="0"/>
+                      <a:ext cx="3695858" cy="2217679"/>
+                    </a:xfrm>
+                    <a:prstGeom prst="rect">
+                      <a:avLst/>
+                    </a:prstGeom>
+                  </pic:spPr>
+                </pic:pic>
+              </a:graphicData>
+            </a:graphic>
+          </wp:inline>
+        </w:drawing>
+      </w:r>
+    </w:p>
+    <w:p>
+      <w:pPr>
+        <w:pStyle w:val="Rubrik3"/>
+        <w:rPr>
+          <w:lang w:val="en-GB"/>
+        </w:rPr>
+      </w:pPr>
+      <w:r>
+        <w:rPr>
+          <w:lang w:val="en-GB"/>
+        </w:rPr>
+        <w:t>Camera screen</w:t>
+      </w:r>
+    </w:p>
+    <w:p>
+      <w:pPr>
+        <w:rPr>
+          <w:lang w:val="en-GB"/>
+        </w:rPr>
+      </w:pPr>
+      <w:r>
+        <w:rPr>
+          <w:lang w:val="en-GB"/>
+        </w:rPr>
+        <w:t>The user can choose to take a picture, with or without flash, by pressing the camera button. It is not possible for the user to take several pict</w:t>
+      </w:r>
+      <w:r>
+        <w:rPr>
+          <w:lang w:val="en-GB"/>
+        </w:rPr>
+        <w:t xml:space="preserve">ures, as each snapshot is unique with regard to light and movements. </w:t>
+      </w:r>
+    </w:p>
+    <w:p>
+      <w:pPr>
+        <w:rPr>
+          <w:lang w:val="en-GB"/>
+        </w:rPr>
+      </w:pPr>
+      <w:r>
+        <w:rPr>
+          <w:lang w:val="en-GB"/>
+        </w:rPr>
+        <w:drawing>
+          <wp:inline distT="0" distB="0" distL="0" distR="0">
+            <wp:extent cx="3769995" cy="2261997"/>
+            <wp:effectExtent l="0" t="0" r="0" b="0"/>
+            <wp:docPr id="2" name="Bild 1"/>
+            <wp:cNvGraphicFramePr>
+              <a:graphicFrameLocks xmlns:a="http://schemas.openxmlformats.org/drawingml/2006/main" noChangeAspect="1"/>
+            </wp:cNvGraphicFramePr>
+            <a:graphic xmlns:a="http://schemas.openxmlformats.org/drawingml/2006/main">
+              <a:graphicData uri="http://schemas.openxmlformats.org/drawingml/2006/picture">
+                <pic:pic xmlns:pic="http://schemas.openxmlformats.org/drawingml/2006/picture">
+                  <pic:nvPicPr>
+                    <pic:cNvPr id="0" name="Picture 1"/>
+                    <pic:cNvPicPr>
+                      <a:picLocks noChangeAspect="1" noChangeArrowheads="1"/>
+                    </pic:cNvPicPr>
+                  </pic:nvPicPr>
+                  <pic:blipFill>
+                    <a:blip r:embed="rId6">
+                      <a:extLst>
+                        <a:ext uri="{28A0092B-C50C-407E-A947-70E740481C1C}">
+                          <a14:useLocalDpi xmlns:a14="http://schemas.microsoft.com/office/drawing/2010/main" xmlns:pic="http://schemas.openxmlformats.org/drawingml/2006/picture" xmlns:a="http://schemas.openxmlformats.org/drawingml/2006/main" xmlns:wps="http://schemas.microsoft.com/office/word/2010/wordprocessingShape" xmlns:wne="http://schemas.microsoft.com/office/word/2006/wordml" xmlns:wpi="http://schemas.microsoft.com/office/word/2010/wordprocessingInk" xmlns:wpg="http://schemas.microsoft.com/office/word/2010/wordprocessingGroup" xmlns:w14="http://schemas.microsoft.com/office/word/2010/wordml" xmlns:w="http://schemas.openxmlformats.org/wordprocessingml/2006/main" xmlns:w10="urn:schemas-microsoft-com:office:word" xmlns:wp="http://schemas.openxmlformats.org/drawingml/2006/wordprocessingDrawing" xmlns:wp14="http://schemas.microsoft.com/office/word/2010/wordprocessingDrawing" xmlns:v="urn:schemas-microsoft-com:vml" xmlns:m="http://schemas.openxmlformats.org/officeDocument/2006/math" xmlns:r="http://schemas.openxmlformats.org/officeDocument/2006/relationships" xmlns:o="urn:schemas-microsoft-com:office:office" xmlns:mv="urn:schemas-microsoft-com:mac:vml" xmlns:mc="http://schemas.openxmlformats.org/markup-compatibility/2006" xmlns:mo="http://schemas.microsoft.com/office/mac/office/2008/main" xmlns:wpc="http://schemas.microsoft.com/office/word/2010/wordprocessingCanvas" xmlns="" val="0"/>
+                        </a:ext>
+                      </a:extLst>
+                    </a:blip>
+                    <a:srcRect/>
+                    <a:stretch>
+                      <a:fillRect/>
+                    </a:stretch>
+                  </pic:blipFill>
+                  <pic:spPr bwMode="auto">
+                    <a:xfrm>
+                      <a:off x="0" y="0"/>
+                      <a:ext cx="3770411" cy="2262247"/>
+                    </a:xfrm>
+                    <a:prstGeom prst="rect">
+                      <a:avLst/>
+                    </a:prstGeom>
+                    <a:noFill/>
+                    <a:ln>
+                      <a:noFill/>
+                    </a:ln>
+                  </pic:spPr>
+                </pic:pic>
+              </a:graphicData>
+            </a:graphic>
+          </wp:inline>
+        </w:drawing>
+      </w:r>
+    </w:p>
+    <w:p>
+      <w:pPr>
+        <w:pStyle w:val="Rubrik3"/>
+        <w:rPr>
+          <w:lang w:val="en-GB"/>
+        </w:rPr>
+      </w:pPr>
+      <w:r>
+        <w:rPr>
+          <w:lang w:val="en-GB"/>
+        </w:rPr>
+        <w:t>Viewing screen</w:t>
+      </w:r>
+    </w:p>
+    <w:p>
+      <w:pPr>
+        <w:rPr>
+          <w:lang w:val="en-GB"/>
+        </w:rPr>
+      </w:pPr>
+      <w:r>
+        <w:rPr>
+          <w:lang w:val="en-GB"/>
+        </w:rPr>
+        <w:t xml:space="preserve">The user can view the taken picture and choose to discard and take a new picture by pressing </w:t>
+      </w:r>
+      <w:r>
+        <w:rPr>
+          <w:i/>
+          <w:lang w:val="en-GB"/>
+        </w:rPr>
+        <w:t xml:space="preserve">Take a new Picture </w:t>
+      </w:r>
+      <w:r>
+        <w:rPr>
+          <w:lang w:val="en-GB"/>
+        </w:rPr>
+        <w:t xml:space="preserve">button, or progress by pressing the </w:t>
+      </w:r>
+      <w:r>
+        <w:rPr>
+          <w:i/>
+          <w:lang w:val="en-GB"/>
+        </w:rPr>
+        <w:t>A</w:t>
+      </w:r>
+      <w:r>
+        <w:rPr>
+          <w:i/>
+          <w:lang w:val="en-GB"/>
+        </w:rPr>
+        <w:t xml:space="preserve">nalyze </w:t>
+      </w:r>
+      <w:r>
+        <w:rPr>
+          <w:lang w:val="en-GB"/>
+        </w:rPr>
+        <w:t>button</w:t>
+      </w:r>
+      <w:r>
+        <w:rPr>
+          <w:lang w:val="en-GB"/>
+        </w:rPr>
+        <w:t>.</w:t>
+      </w:r>
+    </w:p>
+    <w:p>
+      <w:pPr>
+        <w:rPr>
+          <w:lang w:val="en-GB"/>
+        </w:rPr>
+      </w:pPr>
+      <w:r>
+        <w:rPr>
+          <w:lang w:val="en-GB"/>
+        </w:rPr>
+        <w:drawing>
+          <wp:inline distT="0" distB="0" distL="0" distR="0">
+            <wp:extent cx="3769995" cy="2261997"/>
+            <wp:effectExtent l="25400" t="0" r="0" b="0"/>
+            <wp:docPr id="3" name="Bild 3"/>
+            <wp:cNvGraphicFramePr>
+              <a:graphicFrameLocks xmlns:a="http://schemas.openxmlformats.org/drawingml/2006/main" noChangeAspect="1"/>
+            </wp:cNvGraphicFramePr>
+            <a:graphic xmlns:a="http://schemas.openxmlformats.org/drawingml/2006/main">
+              <a:graphicData uri="http://schemas.openxmlformats.org/drawingml/2006/picture">
+                <pic:pic xmlns:pic="http://schemas.openxmlformats.org/drawingml/2006/picture">
+                  <pic:nvPicPr>
+                    <pic:cNvPr id="0" name="Picture 3"/>
+                    <pic:cNvPicPr>
+                      <a:picLocks noChangeAspect="1" noChangeArrowheads="1"/>
+                    </pic:cNvPicPr>
+                  </pic:nvPicPr>
+                  <pic:blipFill>
+                    <a:blip r:embed="rId7">
+                      <a:extLst>
+                        <a:ext uri="{28A0092B-C50C-407E-A947-70E740481C1C}">
+                          <a14:useLocalDpi xmlns:a14="http://schemas.microsoft.com/office/drawing/2010/main" xmlns:pic="http://schemas.openxmlformats.org/drawingml/2006/picture" xmlns:a="http://schemas.openxmlformats.org/drawingml/2006/main" xmlns:wps="http://schemas.microsoft.com/office/word/2010/wordprocessingShape" xmlns:wne="http://schemas.microsoft.com/office/word/2006/wordml" xmlns:wpi="http://schemas.microsoft.com/office/word/2010/wordprocessingInk" xmlns:wpg="http://schemas.microsoft.com/office/word/2010/wordprocessingGroup" xmlns:w14="http://schemas.microsoft.com/office/word/2010/wordml" xmlns:w="http://schemas.openxmlformats.org/wordprocessingml/2006/main" xmlns:w10="urn:schemas-microsoft-com:office:word" xmlns:wp="http://schemas.openxmlformats.org/drawingml/2006/wordprocessingDrawing" xmlns:wp14="http://schemas.microsoft.com/office/word/2010/wordprocessingDrawing" xmlns:v="urn:schemas-microsoft-com:vml" xmlns:m="http://schemas.openxmlformats.org/officeDocument/2006/math" xmlns:r="http://schemas.openxmlformats.org/officeDocument/2006/relationships" xmlns:o="urn:schemas-microsoft-com:office:office" xmlns:mv="urn:schemas-microsoft-com:mac:vml" xmlns:mc="http://schemas.openxmlformats.org/markup-compatibility/2006" xmlns:mo="http://schemas.microsoft.com/office/mac/office/2008/main" xmlns:wpc="http://schemas.microsoft.com/office/word/2010/wordprocessingCanvas" xmlns="" val="0"/>
+                        </a:ext>
+                      </a:extLst>
+                    </a:blip>
+                    <a:srcRect/>
+                    <a:stretch>
+                      <a:fillRect/>
+                    </a:stretch>
+                  </pic:blipFill>
+                  <pic:spPr bwMode="auto">
+                    <a:xfrm>
+                      <a:off x="0" y="0"/>
+                      <a:ext cx="3770411" cy="2262247"/>
+                    </a:xfrm>
+                    <a:prstGeom prst="rect">
+                      <a:avLst/>
+                    </a:prstGeom>
+                    <a:noFill/>
+                    <a:ln>
+                      <a:noFill/>
+                    </a:ln>
+                  </pic:spPr>
+                </pic:pic>
+              </a:graphicData>
+            </a:graphic>
+          </wp:inline>
+        </w:drawing>
+      </w:r>
+    </w:p>
+    <w:p>
+      <w:pPr>
+        <w:pStyle w:val="Rubrik3"/>
+        <w:rPr>
+          <w:lang w:val="en-GB"/>
+        </w:rPr>
+      </w:pPr>
+      <w:r>
+        <w:rPr>
+          <w:lang w:val="en-GB"/>
+        </w:rPr>
+        <w:t>Result screen</w:t>
+      </w:r>
+    </w:p>
+    <w:p>
+      <w:pPr>
+        <w:rPr>
+          <w:lang w:val="en-GB"/>
+        </w:rPr>
+      </w:pPr>
+      <w:r>
+        <w:rPr>
+          <w:lang w:val="en-GB"/>
+        </w:rPr>
+        <w:t xml:space="preserve">When </w:t>
+      </w:r>
+      <w:proofErr w:type="gramStart"/>
+      <w:r>
+        <w:rPr>
+          <w:lang w:val="en-GB"/>
+        </w:rPr>
+        <w:t>the analyze</w:t>
+      </w:r>
+      <w:proofErr w:type="gramEnd"/>
+      <w:r>
+        <w:rPr>
+          <w:lang w:val="en-GB"/>
+        </w:rPr>
+        <w:t xml:space="preserve"> is completed, the result is display and the user can here choose to take a new picture.</w:t>
+      </w:r>
+    </w:p>
+    <w:p>
+      <w:pPr>
+        <w:rPr>
+          <w:lang w:val="en-GB"/>
+        </w:rPr>
+      </w:pPr>
+      <w:r>
+        <w:rPr>
+          <w:lang w:val="en-GB"/>
+        </w:rPr>
+        <w:drawing>
+          <wp:inline distT="0" distB="0" distL="0" distR="0">
+            <wp:extent cx="3806825" cy="2284095"/>
+            <wp:effectExtent l="0" t="0" r="3175" b="1905"/>
+            <wp:docPr id="6" name="Bild 5"/>
+            <wp:cNvGraphicFramePr>
+              <a:graphicFrameLocks xmlns:a="http://schemas.openxmlformats.org/drawingml/2006/main" noChangeAspect="1"/>
+            </wp:cNvGraphicFramePr>
+            <a:graphic xmlns:a="http://schemas.openxmlformats.org/drawingml/2006/main">
+              <a:graphicData uri="http://schemas.openxmlformats.org/drawingml/2006/picture">
+                <pic:pic xmlns:pic="http://schemas.openxmlformats.org/drawingml/2006/picture">
+                  <pic:nvPicPr>
+                    <pic:cNvPr id="0" name="Picture 5"/>
+                    <pic:cNvPicPr>
+                      <a:picLocks noChangeAspect="1" noChangeArrowheads="1"/>
+                    </pic:cNvPicPr>
+                  </pic:nvPicPr>
+                  <pic:blipFill>
+                    <a:blip r:embed="rId8">
+                      <a:extLst>
+                        <a:ext uri="{28A0092B-C50C-407E-A947-70E740481C1C}">
+                          <a14:useLocalDpi xmlns:a14="http://schemas.microsoft.com/office/drawing/2010/main" xmlns:pic="http://schemas.openxmlformats.org/drawingml/2006/picture" xmlns:a="http://schemas.openxmlformats.org/drawingml/2006/main" xmlns:wps="http://schemas.microsoft.com/office/word/2010/wordprocessingShape" xmlns:wne="http://schemas.microsoft.com/office/word/2006/wordml" xmlns:wpi="http://schemas.microsoft.com/office/word/2010/wordprocessingInk" xmlns:wpg="http://schemas.microsoft.com/office/word/2010/wordprocessingGroup" xmlns:w14="http://schemas.microsoft.com/office/word/2010/wordml" xmlns:w="http://schemas.openxmlformats.org/wordprocessingml/2006/main" xmlns:w10="urn:schemas-microsoft-com:office:word" xmlns:wp="http://schemas.openxmlformats.org/drawingml/2006/wordprocessingDrawing" xmlns:wp14="http://schemas.microsoft.com/office/word/2010/wordprocessingDrawing" xmlns:v="urn:schemas-microsoft-com:vml" xmlns:m="http://schemas.openxmlformats.org/officeDocument/2006/math" xmlns:r="http://schemas.openxmlformats.org/officeDocument/2006/relationships" xmlns:o="urn:schemas-microsoft-com:office:office" xmlns:mv="urn:schemas-microsoft-com:mac:vml" xmlns:mc="http://schemas.openxmlformats.org/markup-compatibility/2006" xmlns:mo="http://schemas.microsoft.com/office/mac/office/2008/main" xmlns:wpc="http://schemas.microsoft.com/office/word/2010/wordprocessingCanvas" xmlns="" val="0"/>
+                        </a:ext>
+                      </a:extLst>
+                    </a:blip>
+                    <a:srcRect/>
+                    <a:stretch>
+                      <a:fillRect/>
+                    </a:stretch>
+                  </pic:blipFill>
+                  <pic:spPr bwMode="auto">
+                    <a:xfrm>
+                      <a:off x="0" y="0"/>
+                      <a:ext cx="3807245" cy="2284347"/>
+                    </a:xfrm>
+                    <a:prstGeom prst="rect">
+                      <a:avLst/>
+                    </a:prstGeom>
+                    <a:noFill/>
+                    <a:ln>
+                      <a:noFill/>
+                    </a:ln>
+                  </pic:spPr>
+                </pic:pic>
+              </a:graphicData>
+            </a:graphic>
+          </wp:inline>
+        </w:drawing>
       </w:r>
     </w:p>
     <w:p>
@@ -598,7 +791,6 @@
         <w:rPr>
           <w:lang w:val="en-GB"/>
         </w:rPr>
-        <w:lastRenderedPageBreak/>
         <w:t>Allow the device to install applications from unknown sources</w:t>
       </w:r>
     </w:p>
@@ -661,7 +853,7 @@
         </w:rPr>
         <w:br/>
       </w:r>
-      <w:hyperlink r:id="rId5" w:history="1">
+      <w:hyperlink r:id="rId9" w:history="1">
         <w:r>
           <w:rPr>
             <w:rStyle w:val="Hyperlnk"/>
@@ -679,7 +871,7 @@
       <w:r>
         <w:rPr>
           <w:noProof/>
-          <w:lang w:val="en-US"/>
+          <w:lang w:eastAsia="sv-SE"/>
         </w:rPr>
         <w:drawing>
           <wp:inline distT="0" distB="0" distL="0" distR="0">
@@ -699,7 +891,7 @@
                     </pic:cNvPicPr>
                   </pic:nvPicPr>
                   <pic:blipFill>
-                    <a:blip r:embed="rId6" cstate="print"/>
+                    <a:blip r:embed="rId10" cstate="print"/>
                     <a:srcRect/>
                     <a:stretch>
                       <a:fillRect/>
@@ -831,7 +1023,7 @@
 </file>
 
 <file path=word/numbering.xml><?xml version="1.0" encoding="utf-8"?>
-<w:numbering xmlns:ve="http://schemas.openxmlformats.org/markup-compatibility/2006" xmlns:o="urn:schemas-microsoft-com:office:office" xmlns:r="http://schemas.openxmlformats.org/officeDocument/2006/relationships" xmlns:m="http://schemas.openxmlformats.org/officeDocument/2006/math" xmlns:v="urn:schemas-microsoft-com:vml" xmlns:wp="http://schemas.openxmlformats.org/drawingml/2006/wordprocessingDrawing" xmlns:w10="urn:schemas-microsoft-com:office:word" xmlns:w="http://schemas.openxmlformats.org/wordprocessingml/2006/main" xmlns:wne="http://schemas.microsoft.com/office/word/2006/wordml">
+<w:numbering xmlns:mo="http://schemas.microsoft.com/office/mac/office/2008/main" xmlns:ve="http://schemas.openxmlformats.org/markup-compatibility/2006" xmlns:mv="urn:schemas-microsoft-com:mac:vml" xmlns:o="urn:schemas-microsoft-com:office:office" xmlns:r="http://schemas.openxmlformats.org/officeDocument/2006/relationships" xmlns:m="http://schemas.openxmlformats.org/officeDocument/2006/math" xmlns:v="urn:schemas-microsoft-com:vml" xmlns:wp="http://schemas.openxmlformats.org/drawingml/2006/wordprocessingDrawing" xmlns:w10="urn:schemas-microsoft-com:office:word" xmlns:w="http://schemas.openxmlformats.org/wordprocessingml/2006/main" xmlns:wne="http://schemas.microsoft.com/office/word/2006/wordml">
   <w:abstractNum w:abstractNumId="0">
     <w:nsid w:val="38234DBD"/>
     <w:multiLevelType w:val="hybridMultilevel"/>
@@ -1056,7 +1248,17 @@
     </w:rPrDefault>
     <w:pPrDefault/>
   </w:docDefaults>
-  <w:latentStyles w:defLockedState="0" w:defUIPriority="0" w:defSemiHidden="0" w:defUnhideWhenUsed="0" w:defQFormat="0" w:count="267"/>
+  <w:latentStyles w:defLockedState="0" w:defUIPriority="0" w:defSemiHidden="0" w:defUnhideWhenUsed="0" w:defQFormat="0" w:count="276">
+    <w:lsdException w:name="Colorful List Accent 6" w:uiPriority="72"/>
+    <w:lsdException w:name="Colorful Grid Accent 6" w:uiPriority="73"/>
+    <w:lsdException w:name="Subtle Emphasis" w:uiPriority="19" w:qFormat="1"/>
+    <w:lsdException w:name="Intense Emphasis" w:uiPriority="21" w:qFormat="1"/>
+    <w:lsdException w:name="Subtle Reference" w:uiPriority="31" w:qFormat="1"/>
+    <w:lsdException w:name="Intense Reference" w:uiPriority="32" w:qFormat="1"/>
+    <w:lsdException w:name="Book Title" w:uiPriority="33" w:qFormat="1"/>
+    <w:lsdException w:name="Bibliography" w:semiHidden="1" w:uiPriority="37" w:unhideWhenUsed="1"/>
+    <w:lsdException w:name="TOC Heading" w:semiHidden="1" w:uiPriority="39" w:unhideWhenUsed="1" w:qFormat="1"/>
+  </w:latentStyles>
   <w:style w:type="paragraph" w:default="1" w:styleId="Normal">
     <w:name w:val="Normal"/>
     <w:qFormat/>
@@ -1131,14 +1333,13 @@
       <w:color w:val="4F81BD" w:themeColor="accent1"/>
     </w:rPr>
   </w:style>
-  <w:style w:type="character" w:default="1" w:styleId="Standardstycketeckensnitt">
+  <w:style w:type="character" w:default="1" w:styleId="Standardstycketypsnitt">
     <w:name w:val="Default Paragraph Font"/>
-    <w:uiPriority w:val="1"/>
+    <w:semiHidden/>
     <w:unhideWhenUsed/>
   </w:style>
   <w:style w:type="table" w:default="1" w:styleId="Normaltabell">
     <w:name w:val="Normal Table"/>
-    <w:uiPriority w:val="99"/>
     <w:semiHidden/>
     <w:unhideWhenUsed/>
     <w:qFormat/>
@@ -1154,13 +1355,12 @@
   </w:style>
   <w:style w:type="numbering" w:default="1" w:styleId="Ingenlista">
     <w:name w:val="No List"/>
-    <w:uiPriority w:val="99"/>
     <w:semiHidden/>
     <w:unhideWhenUsed/>
   </w:style>
   <w:style w:type="character" w:customStyle="1" w:styleId="Rubrik1Char">
     <w:name w:val="Rubrik 1 Char"/>
-    <w:basedOn w:val="Standardstycketeckensnitt"/>
+    <w:basedOn w:val="Standardstycketypsnitt"/>
     <w:link w:val="Rubrik1"/>
     <w:uiPriority w:val="9"/>
     <w:rsid w:val="00483162"/>
@@ -1175,7 +1375,7 @@
   </w:style>
   <w:style w:type="character" w:customStyle="1" w:styleId="Rubrik2Char">
     <w:name w:val="Rubrik 2 Char"/>
-    <w:basedOn w:val="Standardstycketeckensnitt"/>
+    <w:basedOn w:val="Standardstycketypsnitt"/>
     <w:link w:val="Rubrik2"/>
     <w:uiPriority w:val="9"/>
     <w:rsid w:val="00483162"/>
@@ -1190,7 +1390,7 @@
   </w:style>
   <w:style w:type="character" w:customStyle="1" w:styleId="Rubrik3Char">
     <w:name w:val="Rubrik 3 Char"/>
-    <w:basedOn w:val="Standardstycketeckensnitt"/>
+    <w:basedOn w:val="Standardstycketypsnitt"/>
     <w:link w:val="Rubrik3"/>
     <w:uiPriority w:val="9"/>
     <w:rsid w:val="00512A90"/>
@@ -1212,17 +1412,17 @@
   </w:style>
   <w:style w:type="character" w:styleId="Hyperlnk">
     <w:name w:val="Hyperlink"/>
-    <w:basedOn w:val="Standardstycketeckensnitt"/>
+    <w:basedOn w:val="Standardstycketypsnitt"/>
     <w:rsid w:val="007F3B2C"/>
     <w:rPr>
       <w:color w:val="0000FF" w:themeColor="hyperlink"/>
       <w:u w:val="single"/>
     </w:rPr>
   </w:style>
-  <w:style w:type="paragraph" w:styleId="Ballongtext">
+  <w:style w:type="paragraph" w:styleId="Bubbeltext">
     <w:name w:val="Balloon Text"/>
     <w:basedOn w:val="Normal"/>
-    <w:link w:val="BallongtextChar"/>
+    <w:link w:val="BubbeltextChar"/>
     <w:rsid w:val="007F3B2C"/>
     <w:rPr>
       <w:rFonts w:ascii="Tahoma" w:hAnsi="Tahoma" w:cs="Tahoma"/>
@@ -1230,10 +1430,10 @@
       <w:szCs w:val="16"/>
     </w:rPr>
   </w:style>
-  <w:style w:type="character" w:customStyle="1" w:styleId="BallongtextChar">
-    <w:name w:val="Ballongtext Char"/>
-    <w:basedOn w:val="Standardstycketeckensnitt"/>
-    <w:link w:val="Ballongtext"/>
+  <w:style w:type="character" w:customStyle="1" w:styleId="BubbeltextChar">
+    <w:name w:val="Bubbeltext Char"/>
+    <w:basedOn w:val="Standardstycketypsnitt"/>
+    <w:link w:val="Bubbeltext"/>
     <w:rsid w:val="007F3B2C"/>
     <w:rPr>
       <w:rFonts w:ascii="Tahoma" w:hAnsi="Tahoma" w:cs="Tahoma"/>

</xml_diff>